<commit_message>
Nearly finished all calibration stuff (drift still needs minor finishing to accept/reject process).
Lots of reworking bits to make final report.
</commit_message>
<xml_diff>
--- a/inst/templates/myStyles.docx
+++ b/inst/templates/myStyles.docx
@@ -1,6 +1,6 @@
 
 <file path=word/document.xml><?xml version="1.0" encoding="utf-8"?>
-<w:document xmlns:wpc="http://schemas.microsoft.com/office/word/2010/wordprocessingCanvas" xmlns:mc="http://schemas.openxmlformats.org/markup-compatibility/2006" xmlns:o="urn:schemas-microsoft-com:office:office" xmlns:r="http://schemas.openxmlformats.org/officeDocument/2006/relationships" xmlns:m="http://schemas.openxmlformats.org/officeDocument/2006/math" xmlns:v="urn:schemas-microsoft-com:vml" xmlns:wp14="http://schemas.microsoft.com/office/word/2010/wordprocessingDrawing" xmlns:wp="http://schemas.openxmlformats.org/drawingml/2006/wordprocessingDrawing" xmlns:w10="urn:schemas-microsoft-com:office:word" xmlns:w="http://schemas.openxmlformats.org/wordprocessingml/2006/main" xmlns:w14="http://schemas.microsoft.com/office/word/2010/wordml" xmlns:w15="http://schemas.microsoft.com/office/word/2012/wordml" xmlns:wpg="http://schemas.microsoft.com/office/word/2010/wordprocessingGroup" xmlns:wpi="http://schemas.microsoft.com/office/word/2010/wordprocessingInk" xmlns:wne="http://schemas.microsoft.com/office/word/2006/wordml" xmlns:wps="http://schemas.microsoft.com/office/word/2010/wordprocessingShape" mc:Ignorable="w14 w15 wp14">
+<w:document xmlns:wpc="http://schemas.microsoft.com/office/word/2010/wordprocessingCanvas" xmlns:cx="http://schemas.microsoft.com/office/drawing/2014/chartex" xmlns:cx1="http://schemas.microsoft.com/office/drawing/2015/9/8/chartex" xmlns:mc="http://schemas.openxmlformats.org/markup-compatibility/2006" xmlns:o="urn:schemas-microsoft-com:office:office" xmlns:r="http://schemas.openxmlformats.org/officeDocument/2006/relationships" xmlns:m="http://schemas.openxmlformats.org/officeDocument/2006/math" xmlns:v="urn:schemas-microsoft-com:vml" xmlns:wp14="http://schemas.microsoft.com/office/word/2010/wordprocessingDrawing" xmlns:wp="http://schemas.openxmlformats.org/drawingml/2006/wordprocessingDrawing" xmlns:w10="urn:schemas-microsoft-com:office:word" xmlns:w="http://schemas.openxmlformats.org/wordprocessingml/2006/main" xmlns:w14="http://schemas.microsoft.com/office/word/2010/wordml" xmlns:w15="http://schemas.microsoft.com/office/word/2012/wordml" xmlns:w16se="http://schemas.microsoft.com/office/word/2015/wordml/symex" xmlns:wpg="http://schemas.microsoft.com/office/word/2010/wordprocessingGroup" xmlns:wpi="http://schemas.microsoft.com/office/word/2010/wordprocessingInk" xmlns:wne="http://schemas.microsoft.com/office/word/2006/wordml" xmlns:wps="http://schemas.microsoft.com/office/word/2010/wordprocessingShape" mc:Ignorable="w14 w15 w16se wp14">
   <w:body>
     <w:p>
       <w:pPr>
@@ -20,7 +20,7 @@
 </file>
 
 <file path=word/styles.xml><?xml version="1.0" encoding="utf-8"?>
-<w:styles xmlns:mc="http://schemas.openxmlformats.org/markup-compatibility/2006" xmlns:r="http://schemas.openxmlformats.org/officeDocument/2006/relationships" xmlns:w="http://schemas.openxmlformats.org/wordprocessingml/2006/main" xmlns:w14="http://schemas.microsoft.com/office/word/2010/wordml" xmlns:w15="http://schemas.microsoft.com/office/word/2012/wordml" mc:Ignorable="w14 w15">
+<w:styles xmlns:mc="http://schemas.openxmlformats.org/markup-compatibility/2006" xmlns:r="http://schemas.openxmlformats.org/officeDocument/2006/relationships" xmlns:w="http://schemas.openxmlformats.org/wordprocessingml/2006/main" xmlns:w14="http://schemas.microsoft.com/office/word/2010/wordml" xmlns:w15="http://schemas.microsoft.com/office/word/2012/wordml" xmlns:w16se="http://schemas.microsoft.com/office/word/2015/wordml/symex" mc:Ignorable="w14 w15 w16se">
   <w:docDefaults>
     <w:rPrDefault>
       <w:rPr>
@@ -531,6 +531,25 @@
       <w:szCs w:val="26"/>
     </w:rPr>
   </w:style>
+  <w:style w:type="paragraph" w:styleId="Heading7">
+    <w:name w:val="heading 7"/>
+    <w:basedOn w:val="Normal"/>
+    <w:next w:val="Normal"/>
+    <w:link w:val="Heading7Char"/>
+    <w:uiPriority w:val="9"/>
+    <w:semiHidden/>
+    <w:unhideWhenUsed/>
+    <w:qFormat/>
+    <w:rsid w:val="007C2138"/>
+    <w:pPr>
+      <w:ind w:left="720" w:hanging="720"/>
+      <w:outlineLvl w:val="6"/>
+    </w:pPr>
+    <w:rPr>
+      <w:rFonts w:eastAsia="Times New Roman"/>
+      <w:szCs w:val="24"/>
+    </w:rPr>
+  </w:style>
   <w:style w:type="character" w:default="1" w:styleId="DefaultParagraphFont">
     <w:name w:val="Default Paragraph Font"/>
     <w:uiPriority w:val="1"/>
@@ -662,6 +681,18 @@
       <w:kern w:val="28"/>
       <w:sz w:val="36"/>
       <w:szCs w:val="32"/>
+    </w:rPr>
+  </w:style>
+  <w:style w:type="character" w:customStyle="1" w:styleId="Heading7Char">
+    <w:name w:val="Heading 7 Char"/>
+    <w:link w:val="Heading7"/>
+    <w:uiPriority w:val="9"/>
+    <w:semiHidden/>
+    <w:rsid w:val="007C2138"/>
+    <w:rPr>
+      <w:rFonts w:eastAsia="Times New Roman"/>
+      <w:sz w:val="22"/>
+      <w:szCs w:val="24"/>
     </w:rPr>
   </w:style>
 </w:styles>

</xml_diff>